<commit_message>
datareader reworded for clarity
</commit_message>
<xml_diff>
--- a/DataReader/DataReader.docx
+++ b/DataReader/DataReader.docx
@@ -1,6 +1,6 @@
 
 <file path=word/document.xml><?xml version="1.0" encoding="utf-8"?>
-<w:document xmlns:wpc="http://schemas.microsoft.com/office/word/2010/wordprocessingCanvas" xmlns:cx="http://schemas.microsoft.com/office/drawing/2014/chartex" xmlns:cx1="http://schemas.microsoft.com/office/drawing/2015/9/8/chartex" xmlns:mc="http://schemas.openxmlformats.org/markup-compatibility/2006" xmlns:o="urn:schemas-microsoft-com:office:office" xmlns:r="http://schemas.openxmlformats.org/officeDocument/2006/relationships" xmlns:m="http://schemas.openxmlformats.org/officeDocument/2006/math" xmlns:v="urn:schemas-microsoft-com:vml" xmlns:wp14="http://schemas.microsoft.com/office/word/2010/wordprocessingDrawing" xmlns:wp="http://schemas.openxmlformats.org/drawingml/2006/wordprocessingDrawing" xmlns:w10="urn:schemas-microsoft-com:office:word" xmlns:w="http://schemas.openxmlformats.org/wordprocessingml/2006/main" xmlns:w14="http://schemas.microsoft.com/office/word/2010/wordml" xmlns:w15="http://schemas.microsoft.com/office/word/2012/wordml" xmlns:w16se="http://schemas.microsoft.com/office/word/2015/wordml/symex" xmlns:wpg="http://schemas.microsoft.com/office/word/2010/wordprocessingGroup" xmlns:wpi="http://schemas.microsoft.com/office/word/2010/wordprocessingInk" xmlns:wne="http://schemas.microsoft.com/office/word/2006/wordml" xmlns:wps="http://schemas.microsoft.com/office/word/2010/wordprocessingShape" mc:Ignorable="w14 w15 w16se wp14">
+<w:document xmlns:wpc="http://schemas.microsoft.com/office/word/2010/wordprocessingCanvas" xmlns:cx="http://schemas.microsoft.com/office/drawing/2014/chartex" xmlns:cx1="http://schemas.microsoft.com/office/drawing/2015/9/8/chartex" xmlns:cx2="http://schemas.microsoft.com/office/drawing/2015/10/21/chartex" xmlns:cx3="http://schemas.microsoft.com/office/drawing/2016/5/9/chartex" xmlns:cx4="http://schemas.microsoft.com/office/drawing/2016/5/10/chartex" xmlns:cx5="http://schemas.microsoft.com/office/drawing/2016/5/11/chartex" xmlns:cx6="http://schemas.microsoft.com/office/drawing/2016/5/12/chartex" xmlns:cx7="http://schemas.microsoft.com/office/drawing/2016/5/13/chartex" xmlns:cx8="http://schemas.microsoft.com/office/drawing/2016/5/14/chartex" xmlns:mc="http://schemas.openxmlformats.org/markup-compatibility/2006" xmlns:aink="http://schemas.microsoft.com/office/drawing/2016/ink" xmlns:am3d="http://schemas.microsoft.com/office/drawing/2017/model3d" xmlns:o="urn:schemas-microsoft-com:office:office" xmlns:r="http://schemas.openxmlformats.org/officeDocument/2006/relationships" xmlns:m="http://schemas.openxmlformats.org/officeDocument/2006/math" xmlns:v="urn:schemas-microsoft-com:vml" xmlns:wp14="http://schemas.microsoft.com/office/word/2010/wordprocessingDrawing" xmlns:wp="http://schemas.openxmlformats.org/drawingml/2006/wordprocessingDrawing" xmlns:w10="urn:schemas-microsoft-com:office:word" xmlns:w="http://schemas.openxmlformats.org/wordprocessingml/2006/main" xmlns:w14="http://schemas.microsoft.com/office/word/2010/wordml" xmlns:w15="http://schemas.microsoft.com/office/word/2012/wordml" xmlns:w16cid="http://schemas.microsoft.com/office/word/2016/wordml/cid" xmlns:w16se="http://schemas.microsoft.com/office/word/2015/wordml/symex" xmlns:wpg="http://schemas.microsoft.com/office/word/2010/wordprocessingGroup" xmlns:wpi="http://schemas.microsoft.com/office/word/2010/wordprocessingInk" xmlns:wne="http://schemas.microsoft.com/office/word/2006/wordml" xmlns:wps="http://schemas.microsoft.com/office/word/2010/wordprocessingShape" mc:Ignorable="w14 w15 w16se w16cid wp14">
   <w:body>
     <w:p>
       <w:pPr>
@@ -53,15 +53,220 @@
           <w:sz w:val="20"/>
           <w:szCs w:val="20"/>
         </w:rPr>
-        <w:t xml:space="preserve">Given a string of letters, and a string that represents the correct string, find the line that represents the largest amount of correct letters in position. If no letter is correctly placed, a message ‘Failed’ will be printed. If more than one line has the same number of letters in place, the first will be printed. </w:t>
-      </w:r>
-      <w:r>
-        <w:rPr>
-          <w:sz w:val="20"/>
-          <w:szCs w:val="20"/>
-        </w:rPr>
-        <w:t>For the correct solution, print out a confidence interval that represents the percentage of letters that were in the correct position following this equation:</w:t>
-      </w:r>
+        <w:t xml:space="preserve">Given </w:t>
+      </w:r>
+      <w:r>
+        <w:rPr>
+          <w:sz w:val="20"/>
+          <w:szCs w:val="20"/>
+        </w:rPr>
+        <w:t>a string and a list of other strings</w:t>
+      </w:r>
+      <w:r>
+        <w:rPr>
+          <w:sz w:val="20"/>
+          <w:szCs w:val="20"/>
+        </w:rPr>
+        <w:t xml:space="preserve">, find the </w:t>
+      </w:r>
+      <w:r>
+        <w:rPr>
+          <w:sz w:val="20"/>
+          <w:szCs w:val="20"/>
+        </w:rPr>
+        <w:t>string</w:t>
+      </w:r>
+      <w:r>
+        <w:rPr>
+          <w:sz w:val="20"/>
+          <w:szCs w:val="20"/>
+        </w:rPr>
+        <w:t xml:space="preserve"> that </w:t>
+      </w:r>
+      <w:r>
+        <w:rPr>
+          <w:sz w:val="20"/>
+          <w:szCs w:val="20"/>
+        </w:rPr>
+        <w:t>has</w:t>
+      </w:r>
+      <w:r>
+        <w:rPr>
+          <w:sz w:val="20"/>
+          <w:szCs w:val="20"/>
+        </w:rPr>
+        <w:t xml:space="preserve"> the </w:t>
+      </w:r>
+      <w:r>
+        <w:rPr>
+          <w:sz w:val="20"/>
+          <w:szCs w:val="20"/>
+        </w:rPr>
+        <w:t>most</w:t>
+      </w:r>
+      <w:r>
+        <w:rPr>
+          <w:sz w:val="20"/>
+          <w:szCs w:val="20"/>
+        </w:rPr>
+        <w:t xml:space="preserve"> </w:t>
+      </w:r>
+      <w:r>
+        <w:rPr>
+          <w:sz w:val="20"/>
+          <w:szCs w:val="20"/>
+        </w:rPr>
+        <w:t>characters</w:t>
+      </w:r>
+      <w:r>
+        <w:rPr>
+          <w:sz w:val="20"/>
+          <w:szCs w:val="20"/>
+        </w:rPr>
+        <w:t xml:space="preserve"> in </w:t>
+      </w:r>
+      <w:r>
+        <w:rPr>
+          <w:sz w:val="20"/>
+          <w:szCs w:val="20"/>
+        </w:rPr>
+        <w:t>the corresponding spot of the original string.</w:t>
+      </w:r>
+      <w:r>
+        <w:rPr>
+          <w:sz w:val="20"/>
+          <w:szCs w:val="20"/>
+        </w:rPr>
+        <w:t xml:space="preserve"> If no </w:t>
+      </w:r>
+      <w:r>
+        <w:rPr>
+          <w:sz w:val="20"/>
+          <w:szCs w:val="20"/>
+        </w:rPr>
+        <w:t>character</w:t>
+      </w:r>
+      <w:r>
+        <w:rPr>
+          <w:sz w:val="20"/>
+          <w:szCs w:val="20"/>
+        </w:rPr>
+        <w:t xml:space="preserve"> is correctly placed, a </w:t>
+      </w:r>
+      <w:r>
+        <w:rPr>
+          <w:sz w:val="20"/>
+          <w:szCs w:val="20"/>
+        </w:rPr>
+        <w:t>failed message will be printed</w:t>
+      </w:r>
+      <w:r>
+        <w:rPr>
+          <w:sz w:val="20"/>
+          <w:szCs w:val="20"/>
+        </w:rPr>
+        <w:t xml:space="preserve">. If more than one </w:t>
+      </w:r>
+      <w:r>
+        <w:rPr>
+          <w:sz w:val="20"/>
+          <w:szCs w:val="20"/>
+        </w:rPr>
+        <w:t>string</w:t>
+      </w:r>
+      <w:r>
+        <w:rPr>
+          <w:sz w:val="20"/>
+          <w:szCs w:val="20"/>
+        </w:rPr>
+        <w:t xml:space="preserve"> has the same number of </w:t>
+      </w:r>
+      <w:r>
+        <w:rPr>
+          <w:sz w:val="20"/>
+          <w:szCs w:val="20"/>
+        </w:rPr>
+        <w:t>characters</w:t>
+      </w:r>
+      <w:r>
+        <w:rPr>
+          <w:sz w:val="20"/>
+          <w:szCs w:val="20"/>
+        </w:rPr>
+        <w:t xml:space="preserve"> in </w:t>
+      </w:r>
+      <w:r>
+        <w:rPr>
+          <w:sz w:val="20"/>
+          <w:szCs w:val="20"/>
+        </w:rPr>
+        <w:t xml:space="preserve">their corresponding </w:t>
+      </w:r>
+      <w:r>
+        <w:rPr>
+          <w:sz w:val="20"/>
+          <w:szCs w:val="20"/>
+        </w:rPr>
+        <w:t>place</w:t>
+      </w:r>
+      <w:r>
+        <w:rPr>
+          <w:sz w:val="20"/>
+          <w:szCs w:val="20"/>
+        </w:rPr>
+        <w:t>s</w:t>
+      </w:r>
+      <w:r>
+        <w:rPr>
+          <w:sz w:val="20"/>
+          <w:szCs w:val="20"/>
+        </w:rPr>
+        <w:t xml:space="preserve">, the </w:t>
+      </w:r>
+      <w:r>
+        <w:rPr>
+          <w:sz w:val="20"/>
+          <w:szCs w:val="20"/>
+        </w:rPr>
+        <w:t>string that appeared first in the original dataset will be printed</w:t>
+      </w:r>
+      <w:r>
+        <w:rPr>
+          <w:sz w:val="20"/>
+          <w:szCs w:val="20"/>
+        </w:rPr>
+        <w:t xml:space="preserve">. </w:t>
+      </w:r>
+      <w:r>
+        <w:rPr>
+          <w:sz w:val="20"/>
+          <w:szCs w:val="20"/>
+        </w:rPr>
+        <w:t>Once the corresponding string has been found, print it out, followed by a</w:t>
+      </w:r>
+      <w:r>
+        <w:rPr>
+          <w:sz w:val="20"/>
+          <w:szCs w:val="20"/>
+        </w:rPr>
+        <w:t xml:space="preserve">n accuracy percentage </w:t>
+      </w:r>
+      <w:r>
+        <w:rPr>
+          <w:sz w:val="20"/>
+          <w:szCs w:val="20"/>
+        </w:rPr>
+        <w:t>that represents the percentage of letters that were in the correct position following this equation:</w:t>
+      </w:r>
+    </w:p>
+    <w:p>
+      <w:pPr>
+        <w:pStyle w:val="NormalWeb"/>
+        <w:rPr>
+          <w:sz w:val="20"/>
+          <w:szCs w:val="20"/>
+        </w:rPr>
+      </w:pPr>
     </w:p>
     <w:p>
       <w:pPr>
@@ -79,10 +284,18 @@
               <w:sz w:val="20"/>
               <w:szCs w:val="20"/>
             </w:rPr>
-            <m:t>%=</m:t>
+            <m:t xml:space="preserve">Accuracy % </m:t>
           </m:r>
-          <m:f>
-            <m:fPr>
+          <m:r>
+            <w:rPr>
+              <w:rFonts w:ascii="Cambria Math" w:hAnsi="Cambria Math"/>
+              <w:sz w:val="20"/>
+              <w:szCs w:val="20"/>
+            </w:rPr>
+            <m:t>=</m:t>
+          </m:r>
+          <m:d>
+            <m:dPr>
               <m:ctrlPr>
                 <w:rPr>
                   <w:rFonts w:ascii="Cambria Math" w:hAnsi="Cambria Math"/>
@@ -91,28 +304,42 @@
                   <w:szCs w:val="20"/>
                 </w:rPr>
               </m:ctrlPr>
-            </m:fPr>
-            <m:num>
-              <m:r>
-                <w:rPr>
-                  <w:rFonts w:ascii="Cambria Math" w:hAnsi="Cambria Math"/>
-                  <w:sz w:val="20"/>
-                  <w:szCs w:val="20"/>
-                </w:rPr>
-                <m:t>Correct Letters</m:t>
-              </m:r>
-            </m:num>
-            <m:den>
-              <m:r>
-                <w:rPr>
-                  <w:rFonts w:ascii="Cambria Math" w:hAnsi="Cambria Math"/>
-                  <w:sz w:val="20"/>
-                  <w:szCs w:val="20"/>
-                </w:rPr>
-                <m:t>Total Number of Letters</m:t>
-              </m:r>
-            </m:den>
-          </m:f>
+            </m:dPr>
+            <m:e>
+              <m:f>
+                <m:fPr>
+                  <m:ctrlPr>
+                    <w:rPr>
+                      <w:rFonts w:ascii="Cambria Math" w:hAnsi="Cambria Math"/>
+                      <w:i/>
+                      <w:sz w:val="20"/>
+                      <w:szCs w:val="20"/>
+                    </w:rPr>
+                  </m:ctrlPr>
+                </m:fPr>
+                <m:num>
+                  <m:r>
+                    <w:rPr>
+                      <w:rFonts w:ascii="Cambria Math" w:hAnsi="Cambria Math"/>
+                      <w:sz w:val="20"/>
+                      <w:szCs w:val="20"/>
+                    </w:rPr>
+                    <m:t>Amount of Correct Letters</m:t>
+                  </m:r>
+                </m:num>
+                <m:den>
+                  <m:r>
+                    <w:rPr>
+                      <w:rFonts w:ascii="Cambria Math" w:hAnsi="Cambria Math"/>
+                      <w:sz w:val="20"/>
+                      <w:szCs w:val="20"/>
+                    </w:rPr>
+                    <m:t>Total Number of Letters</m:t>
+                  </m:r>
+                </m:den>
+              </m:f>
+            </m:e>
+          </m:d>
           <m:r>
             <w:rPr>
               <w:rFonts w:ascii="Cambria Math" w:hAnsi="Cambria Math"/>
@@ -159,28 +386,85 @@
         <w:br/>
       </w:r>
       <w:r>
-        <w:t xml:space="preserve">There will be a number that represents the number of dataset that will follow </w:t>
+        <w:rPr>
+          <w:iCs/>
+        </w:rPr>
+        <w:t xml:space="preserve">The first line will contain integer </w:t>
+      </w:r>
+      <w:r>
+        <w:rPr>
+          <w:rFonts w:ascii="Courier New" w:hAnsi="Courier New" w:cs="Courier New"/>
+          <w:iCs/>
+        </w:rPr>
+        <w:t>n</w:t>
       </w:r>
       <w:r>
         <w:rPr>
           <w:i/>
         </w:rPr>
-        <w:t xml:space="preserve">n, </w:t>
-      </w:r>
-      <w:r>
-        <w:t xml:space="preserve">each section will have a number, </w:t>
+        <w:t>,</w:t>
       </w:r>
       <w:r>
         <w:rPr>
           <w:i/>
         </w:rPr>
+        <w:t xml:space="preserve"> </w:t>
+      </w:r>
+      <w:r>
+        <w:rPr>
+          <w:iCs/>
+        </w:rPr>
+        <w:t xml:space="preserve">which represents the amount of test cases to follow. The next </w:t>
+      </w:r>
+      <w:r>
+        <w:rPr>
+          <w:rFonts w:ascii="Courier New" w:hAnsi="Courier New" w:cs="Courier New"/>
+          <w:iCs/>
+        </w:rPr>
+        <w:t>n</w:t>
+      </w:r>
+      <w:r>
+        <w:rPr>
+          <w:i/>
+        </w:rPr>
+        <w:t xml:space="preserve"> </w:t>
+      </w:r>
+      <w:r>
+        <w:t xml:space="preserve">lines will each start with integer </w:t>
+      </w:r>
+      <w:r>
+        <w:rPr>
+          <w:rFonts w:ascii="Courier New" w:hAnsi="Courier New" w:cs="Courier New"/>
+          <w:iCs/>
+        </w:rPr>
+        <w:t>s</w:t>
+      </w:r>
+      <w:r>
+        <w:t xml:space="preserve">, followed by the correct string and </w:t>
+      </w:r>
+      <w:r>
+        <w:rPr>
+          <w:rFonts w:ascii="Courier New" w:hAnsi="Courier New" w:cs="Courier New"/>
+        </w:rPr>
+        <w:t>s-1</w:t>
+      </w:r>
+      <w:r>
+        <w:t xml:space="preserve"> other random permutations of the original string.</w:t>
+      </w:r>
+      <w:r>
+        <w:t xml:space="preserve"> section will have a number, </w:t>
+      </w:r>
+      <w:r>
+        <w:rPr>
+          <w:i/>
+        </w:rPr>
         <w:t xml:space="preserve">l, </w:t>
       </w:r>
       <w:r>
         <w:t>that represents the</w:t>
       </w:r>
       <w:r>
-        <w:t xml:space="preserve"> number of lines that follow. The first line will be the string to compare to, the rest are the incorrect attempts. All lines will have the same number of letters.</w:t>
+        <w:t xml:space="preserve"> number of lines that follow. </w:t>
       </w:r>
     </w:p>
     <w:p>
@@ -210,10 +494,95 @@
         </w:rPr>
       </w:pPr>
       <w:r>
-        <w:t xml:space="preserve">Output a string that represents the line with the most </w:t>
-      </w:r>
-      <w:r>
-        <w:t xml:space="preserve">letters in the correct position, and the next line represents the confidence interval. </w:t>
+        <w:t xml:space="preserve">Output </w:t>
+      </w:r>
+      <w:r>
+        <w:t>the</w:t>
+      </w:r>
+      <w:r>
+        <w:t xml:space="preserve"> string that</w:t>
+      </w:r>
+      <w:r>
+        <w:t xml:space="preserve"> has the greatest number of corresponding letters</w:t>
+      </w:r>
+      <w:r>
+        <w:t>, a</w:t>
+      </w:r>
+      <w:r>
+        <w:t xml:space="preserve">nd </w:t>
+      </w:r>
+      <w:r>
+        <w:t>on the next</w:t>
+      </w:r>
+      <w:r>
+        <w:t xml:space="preserve"> line</w:t>
+      </w:r>
+      <w:r>
+        <w:t>, print</w:t>
+      </w:r>
+      <w:r>
+        <w:t xml:space="preserve"> “</w:t>
+      </w:r>
+      <w:r>
+        <w:rPr>
+          <w:rFonts w:ascii="Courier New" w:hAnsi="Courier New" w:cs="Courier New"/>
+        </w:rPr>
+        <w:t>Accuracy Percentage</w:t>
+      </w:r>
+      <w:r>
+        <w:rPr>
+          <w:rFonts w:ascii="Courier New" w:hAnsi="Courier New" w:cs="Courier New"/>
+        </w:rPr>
+        <w:t xml:space="preserve">: </w:t>
+      </w:r>
+      <w:r>
+        <w:t>“</w:t>
+      </w:r>
+      <w:r>
+        <w:t>,</w:t>
+      </w:r>
+      <w:r>
+        <w:t xml:space="preserve"> followed by the </w:t>
+      </w:r>
+      <w:r>
+        <w:t>accuracy percentage</w:t>
+      </w:r>
+      <w:r>
+        <w:t xml:space="preserve"> </w:t>
+      </w:r>
+      <w:r>
+        <w:t xml:space="preserve">calculated using the formula </w:t>
+      </w:r>
+      <w:r>
+        <w:t>aforementioned</w:t>
+      </w:r>
+      <w:r>
+        <w:t>.</w:t>
+      </w:r>
+      <w:r>
+        <w:t xml:space="preserve"> </w:t>
+      </w:r>
+      <w:bookmarkStart w:id="0" w:name="_GoBack"/>
+      <w:bookmarkEnd w:id="0"/>
+      <w:r>
+        <w:t xml:space="preserve">If no strings were found with any corresponding letters, </w:t>
+      </w:r>
+      <w:r>
+        <w:t>output</w:t>
+      </w:r>
+      <w:r>
+        <w:t xml:space="preserve"> “</w:t>
+      </w:r>
+      <w:proofErr w:type="spellStart"/>
+      <w:r>
+        <w:rPr>
+          <w:rFonts w:ascii="Courier New" w:hAnsi="Courier New" w:cs="Courier New"/>
+        </w:rPr>
+        <w:t>NaN</w:t>
+      </w:r>
+      <w:proofErr w:type="spellEnd"/>
+      <w:r>
+        <w:t xml:space="preserve">” for the accuracy percentage. </w:t>
       </w:r>
     </w:p>
     <w:p>
@@ -290,8 +659,6 @@
         </w:rPr>
         <w:t>wildcat</w:t>
       </w:r>
-      <w:bookmarkStart w:id="0" w:name="_GoBack"/>
-      <w:bookmarkEnd w:id="0"/>
     </w:p>
     <w:p>
       <w:pPr>
@@ -527,7 +894,28 @@
           <w:rFonts w:ascii="Courier New" w:hAnsi="Courier New" w:cs="Courier New"/>
           <w:color w:val="000000"/>
         </w:rPr>
-        <w:t>Confidence Interval: 71%</w:t>
+        <w:t>Accuracy</w:t>
+      </w:r>
+      <w:r>
+        <w:rPr>
+          <w:rFonts w:ascii="Courier New" w:hAnsi="Courier New" w:cs="Courier New"/>
+          <w:color w:val="000000"/>
+        </w:rPr>
+        <w:t xml:space="preserve"> </w:t>
+      </w:r>
+      <w:r>
+        <w:rPr>
+          <w:rFonts w:ascii="Courier New" w:hAnsi="Courier New" w:cs="Courier New"/>
+          <w:color w:val="000000"/>
+        </w:rPr>
+        <w:t>Percentage</w:t>
+      </w:r>
+      <w:r>
+        <w:rPr>
+          <w:rFonts w:ascii="Courier New" w:hAnsi="Courier New" w:cs="Courier New"/>
+          <w:color w:val="000000"/>
+        </w:rPr>
+        <w:t>: 71%</w:t>
       </w:r>
     </w:p>
     <w:p>
@@ -587,7 +975,28 @@
           <w:rFonts w:ascii="Courier New" w:hAnsi="Courier New" w:cs="Courier New"/>
           <w:color w:val="000000"/>
         </w:rPr>
-        <w:t>Confidence Interval: 33%</w:t>
+        <w:t>Accuracy</w:t>
+      </w:r>
+      <w:r>
+        <w:rPr>
+          <w:rFonts w:ascii="Courier New" w:hAnsi="Courier New" w:cs="Courier New"/>
+          <w:color w:val="000000"/>
+        </w:rPr>
+        <w:t xml:space="preserve"> </w:t>
+      </w:r>
+      <w:r>
+        <w:rPr>
+          <w:rFonts w:ascii="Courier New" w:hAnsi="Courier New" w:cs="Courier New"/>
+          <w:color w:val="000000"/>
+        </w:rPr>
+        <w:t>Percentage</w:t>
+      </w:r>
+      <w:r>
+        <w:rPr>
+          <w:rFonts w:ascii="Courier New" w:hAnsi="Courier New" w:cs="Courier New"/>
+          <w:color w:val="000000"/>
+        </w:rPr>
+        <w:t>: 33%</w:t>
       </w:r>
     </w:p>
     <w:p>
@@ -781,7 +1190,7 @@
 </file>
 
 <file path=word/endnotes.xml><?xml version="1.0" encoding="utf-8"?>
-<w:endnotes xmlns:wpc="http://schemas.microsoft.com/office/word/2010/wordprocessingCanvas" xmlns:cx="http://schemas.microsoft.com/office/drawing/2014/chartex" xmlns:cx1="http://schemas.microsoft.com/office/drawing/2015/9/8/chartex" xmlns:mc="http://schemas.openxmlformats.org/markup-compatibility/2006" xmlns:o="urn:schemas-microsoft-com:office:office" xmlns:r="http://schemas.openxmlformats.org/officeDocument/2006/relationships" xmlns:m="http://schemas.openxmlformats.org/officeDocument/2006/math" xmlns:v="urn:schemas-microsoft-com:vml" xmlns:wp14="http://schemas.microsoft.com/office/word/2010/wordprocessingDrawing" xmlns:wp="http://schemas.openxmlformats.org/drawingml/2006/wordprocessingDrawing" xmlns:w10="urn:schemas-microsoft-com:office:word" xmlns:w="http://schemas.openxmlformats.org/wordprocessingml/2006/main" xmlns:w14="http://schemas.microsoft.com/office/word/2010/wordml" xmlns:w15="http://schemas.microsoft.com/office/word/2012/wordml" xmlns:w16se="http://schemas.microsoft.com/office/word/2015/wordml/symex" xmlns:wpg="http://schemas.microsoft.com/office/word/2010/wordprocessingGroup" xmlns:wpi="http://schemas.microsoft.com/office/word/2010/wordprocessingInk" xmlns:wne="http://schemas.microsoft.com/office/word/2006/wordml" xmlns:wps="http://schemas.microsoft.com/office/word/2010/wordprocessingShape" mc:Ignorable="w14 w15 w16se wp14">
+<w:endnotes xmlns:wpc="http://schemas.microsoft.com/office/word/2010/wordprocessingCanvas" xmlns:cx="http://schemas.microsoft.com/office/drawing/2014/chartex" xmlns:cx1="http://schemas.microsoft.com/office/drawing/2015/9/8/chartex" xmlns:cx2="http://schemas.microsoft.com/office/drawing/2015/10/21/chartex" xmlns:cx3="http://schemas.microsoft.com/office/drawing/2016/5/9/chartex" xmlns:cx4="http://schemas.microsoft.com/office/drawing/2016/5/10/chartex" xmlns:cx5="http://schemas.microsoft.com/office/drawing/2016/5/11/chartex" xmlns:cx6="http://schemas.microsoft.com/office/drawing/2016/5/12/chartex" xmlns:cx7="http://schemas.microsoft.com/office/drawing/2016/5/13/chartex" xmlns:cx8="http://schemas.microsoft.com/office/drawing/2016/5/14/chartex" xmlns:mc="http://schemas.openxmlformats.org/markup-compatibility/2006" xmlns:aink="http://schemas.microsoft.com/office/drawing/2016/ink" xmlns:am3d="http://schemas.microsoft.com/office/drawing/2017/model3d" xmlns:o="urn:schemas-microsoft-com:office:office" xmlns:r="http://schemas.openxmlformats.org/officeDocument/2006/relationships" xmlns:m="http://schemas.openxmlformats.org/officeDocument/2006/math" xmlns:v="urn:schemas-microsoft-com:vml" xmlns:wp14="http://schemas.microsoft.com/office/word/2010/wordprocessingDrawing" xmlns:wp="http://schemas.openxmlformats.org/drawingml/2006/wordprocessingDrawing" xmlns:w10="urn:schemas-microsoft-com:office:word" xmlns:w="http://schemas.openxmlformats.org/wordprocessingml/2006/main" xmlns:w14="http://schemas.microsoft.com/office/word/2010/wordml" xmlns:w15="http://schemas.microsoft.com/office/word/2012/wordml" xmlns:w16cid="http://schemas.microsoft.com/office/word/2016/wordml/cid" xmlns:w16se="http://schemas.microsoft.com/office/word/2015/wordml/symex" xmlns:wpg="http://schemas.microsoft.com/office/word/2010/wordprocessingGroup" xmlns:wpi="http://schemas.microsoft.com/office/word/2010/wordprocessingInk" xmlns:wne="http://schemas.microsoft.com/office/word/2006/wordml" xmlns:wps="http://schemas.microsoft.com/office/word/2010/wordprocessingShape" mc:Ignorable="w14 w15 w16se w16cid wp14">
   <w:endnote w:type="separator" w:id="-1">
     <w:p>
       <w:r>
@@ -800,7 +1209,7 @@
 </file>
 
 <file path=word/footnotes.xml><?xml version="1.0" encoding="utf-8"?>
-<w:footnotes xmlns:wpc="http://schemas.microsoft.com/office/word/2010/wordprocessingCanvas" xmlns:cx="http://schemas.microsoft.com/office/drawing/2014/chartex" xmlns:cx1="http://schemas.microsoft.com/office/drawing/2015/9/8/chartex" xmlns:mc="http://schemas.openxmlformats.org/markup-compatibility/2006" xmlns:o="urn:schemas-microsoft-com:office:office" xmlns:r="http://schemas.openxmlformats.org/officeDocument/2006/relationships" xmlns:m="http://schemas.openxmlformats.org/officeDocument/2006/math" xmlns:v="urn:schemas-microsoft-com:vml" xmlns:wp14="http://schemas.microsoft.com/office/word/2010/wordprocessingDrawing" xmlns:wp="http://schemas.openxmlformats.org/drawingml/2006/wordprocessingDrawing" xmlns:w10="urn:schemas-microsoft-com:office:word" xmlns:w="http://schemas.openxmlformats.org/wordprocessingml/2006/main" xmlns:w14="http://schemas.microsoft.com/office/word/2010/wordml" xmlns:w15="http://schemas.microsoft.com/office/word/2012/wordml" xmlns:w16se="http://schemas.microsoft.com/office/word/2015/wordml/symex" xmlns:wpg="http://schemas.microsoft.com/office/word/2010/wordprocessingGroup" xmlns:wpi="http://schemas.microsoft.com/office/word/2010/wordprocessingInk" xmlns:wne="http://schemas.microsoft.com/office/word/2006/wordml" xmlns:wps="http://schemas.microsoft.com/office/word/2010/wordprocessingShape" mc:Ignorable="w14 w15 w16se wp14">
+<w:footnotes xmlns:wpc="http://schemas.microsoft.com/office/word/2010/wordprocessingCanvas" xmlns:cx="http://schemas.microsoft.com/office/drawing/2014/chartex" xmlns:cx1="http://schemas.microsoft.com/office/drawing/2015/9/8/chartex" xmlns:cx2="http://schemas.microsoft.com/office/drawing/2015/10/21/chartex" xmlns:cx3="http://schemas.microsoft.com/office/drawing/2016/5/9/chartex" xmlns:cx4="http://schemas.microsoft.com/office/drawing/2016/5/10/chartex" xmlns:cx5="http://schemas.microsoft.com/office/drawing/2016/5/11/chartex" xmlns:cx6="http://schemas.microsoft.com/office/drawing/2016/5/12/chartex" xmlns:cx7="http://schemas.microsoft.com/office/drawing/2016/5/13/chartex" xmlns:cx8="http://schemas.microsoft.com/office/drawing/2016/5/14/chartex" xmlns:mc="http://schemas.openxmlformats.org/markup-compatibility/2006" xmlns:aink="http://schemas.microsoft.com/office/drawing/2016/ink" xmlns:am3d="http://schemas.microsoft.com/office/drawing/2017/model3d" xmlns:o="urn:schemas-microsoft-com:office:office" xmlns:r="http://schemas.openxmlformats.org/officeDocument/2006/relationships" xmlns:m="http://schemas.openxmlformats.org/officeDocument/2006/math" xmlns:v="urn:schemas-microsoft-com:vml" xmlns:wp14="http://schemas.microsoft.com/office/word/2010/wordprocessingDrawing" xmlns:wp="http://schemas.openxmlformats.org/drawingml/2006/wordprocessingDrawing" xmlns:w10="urn:schemas-microsoft-com:office:word" xmlns:w="http://schemas.openxmlformats.org/wordprocessingml/2006/main" xmlns:w14="http://schemas.microsoft.com/office/word/2010/wordml" xmlns:w15="http://schemas.microsoft.com/office/word/2012/wordml" xmlns:w16cid="http://schemas.microsoft.com/office/word/2016/wordml/cid" xmlns:w16se="http://schemas.microsoft.com/office/word/2015/wordml/symex" xmlns:wpg="http://schemas.microsoft.com/office/word/2010/wordprocessingGroup" xmlns:wpi="http://schemas.microsoft.com/office/word/2010/wordprocessingInk" xmlns:wne="http://schemas.microsoft.com/office/word/2006/wordml" xmlns:wps="http://schemas.microsoft.com/office/word/2010/wordprocessingShape" mc:Ignorable="w14 w15 w16se w16cid wp14">
   <w:footnote w:type="separator" w:id="-1">
     <w:p>
       <w:r>
@@ -819,7 +1228,7 @@
 </file>
 
 <file path=word/header1.xml><?xml version="1.0" encoding="utf-8"?>
-<w:hdr xmlns:wpc="http://schemas.microsoft.com/office/word/2010/wordprocessingCanvas" xmlns:cx="http://schemas.microsoft.com/office/drawing/2014/chartex" xmlns:cx1="http://schemas.microsoft.com/office/drawing/2015/9/8/chartex" xmlns:mc="http://schemas.openxmlformats.org/markup-compatibility/2006" xmlns:o="urn:schemas-microsoft-com:office:office" xmlns:r="http://schemas.openxmlformats.org/officeDocument/2006/relationships" xmlns:m="http://schemas.openxmlformats.org/officeDocument/2006/math" xmlns:v="urn:schemas-microsoft-com:vml" xmlns:wp14="http://schemas.microsoft.com/office/word/2010/wordprocessingDrawing" xmlns:wp="http://schemas.openxmlformats.org/drawingml/2006/wordprocessingDrawing" xmlns:w10="urn:schemas-microsoft-com:office:word" xmlns:w="http://schemas.openxmlformats.org/wordprocessingml/2006/main" xmlns:w14="http://schemas.microsoft.com/office/word/2010/wordml" xmlns:w15="http://schemas.microsoft.com/office/word/2012/wordml" xmlns:w16se="http://schemas.microsoft.com/office/word/2015/wordml/symex" xmlns:wpg="http://schemas.microsoft.com/office/word/2010/wordprocessingGroup" xmlns:wpi="http://schemas.microsoft.com/office/word/2010/wordprocessingInk" xmlns:wne="http://schemas.microsoft.com/office/word/2006/wordml" xmlns:wps="http://schemas.microsoft.com/office/word/2010/wordprocessingShape" mc:Ignorable="w14 w15 w16se wp14">
+<w:hdr xmlns:wpc="http://schemas.microsoft.com/office/word/2010/wordprocessingCanvas" xmlns:cx="http://schemas.microsoft.com/office/drawing/2014/chartex" xmlns:cx1="http://schemas.microsoft.com/office/drawing/2015/9/8/chartex" xmlns:cx2="http://schemas.microsoft.com/office/drawing/2015/10/21/chartex" xmlns:cx3="http://schemas.microsoft.com/office/drawing/2016/5/9/chartex" xmlns:cx4="http://schemas.microsoft.com/office/drawing/2016/5/10/chartex" xmlns:cx5="http://schemas.microsoft.com/office/drawing/2016/5/11/chartex" xmlns:cx6="http://schemas.microsoft.com/office/drawing/2016/5/12/chartex" xmlns:cx7="http://schemas.microsoft.com/office/drawing/2016/5/13/chartex" xmlns:cx8="http://schemas.microsoft.com/office/drawing/2016/5/14/chartex" xmlns:mc="http://schemas.openxmlformats.org/markup-compatibility/2006" xmlns:aink="http://schemas.microsoft.com/office/drawing/2016/ink" xmlns:am3d="http://schemas.microsoft.com/office/drawing/2017/model3d" xmlns:o="urn:schemas-microsoft-com:office:office" xmlns:r="http://schemas.openxmlformats.org/officeDocument/2006/relationships" xmlns:m="http://schemas.openxmlformats.org/officeDocument/2006/math" xmlns:v="urn:schemas-microsoft-com:vml" xmlns:wp14="http://schemas.microsoft.com/office/word/2010/wordprocessingDrawing" xmlns:wp="http://schemas.openxmlformats.org/drawingml/2006/wordprocessingDrawing" xmlns:w10="urn:schemas-microsoft-com:office:word" xmlns:w="http://schemas.openxmlformats.org/wordprocessingml/2006/main" xmlns:w14="http://schemas.microsoft.com/office/word/2010/wordml" xmlns:w15="http://schemas.microsoft.com/office/word/2012/wordml" xmlns:w16cid="http://schemas.microsoft.com/office/word/2016/wordml/cid" xmlns:w16se="http://schemas.microsoft.com/office/word/2015/wordml/symex" xmlns:wpg="http://schemas.microsoft.com/office/word/2010/wordprocessingGroup" xmlns:wpi="http://schemas.microsoft.com/office/word/2010/wordprocessingInk" xmlns:wne="http://schemas.microsoft.com/office/word/2006/wordml" xmlns:wps="http://schemas.microsoft.com/office/word/2010/wordprocessingShape" mc:Ignorable="w14 w15 w16se w16cid wp14">
   <w:p>
     <w:pPr>
       <w:pStyle w:val="Header"/>
@@ -832,7 +1241,7 @@
       <mc:AlternateContent>
         <mc:Choice Requires="wps">
           <w:drawing>
-            <wp:anchor distT="0" distB="0" distL="114300" distR="114300" simplePos="0" relativeHeight="251659264" behindDoc="0" locked="0" layoutInCell="1" allowOverlap="1" wp14:anchorId="4895A6EC" wp14:editId="30317DEF">
+            <wp:anchor distT="0" distB="0" distL="114300" distR="114300" simplePos="0" relativeHeight="251659264" behindDoc="0" locked="0" layoutInCell="1" allowOverlap="1" wp14:anchorId="0C6192BB" wp14:editId="1646C3F0">
               <wp:simplePos x="0" y="0"/>
               <wp:positionH relativeFrom="column">
                 <wp:posOffset>0</wp:posOffset>
@@ -908,7 +1317,7 @@
 </file>
 
 <file path=word/styles.xml><?xml version="1.0" encoding="utf-8"?>
-<w:styles xmlns:mc="http://schemas.openxmlformats.org/markup-compatibility/2006" xmlns:r="http://schemas.openxmlformats.org/officeDocument/2006/relationships" xmlns:w="http://schemas.openxmlformats.org/wordprocessingml/2006/main" xmlns:w14="http://schemas.microsoft.com/office/word/2010/wordml" xmlns:w15="http://schemas.microsoft.com/office/word/2012/wordml" xmlns:w16se="http://schemas.microsoft.com/office/word/2015/wordml/symex" mc:Ignorable="w14 w15 w16se">
+<w:styles xmlns:mc="http://schemas.openxmlformats.org/markup-compatibility/2006" xmlns:r="http://schemas.openxmlformats.org/officeDocument/2006/relationships" xmlns:w="http://schemas.openxmlformats.org/wordprocessingml/2006/main" xmlns:w14="http://schemas.microsoft.com/office/word/2010/wordml" xmlns:w15="http://schemas.microsoft.com/office/word/2012/wordml" xmlns:w16cid="http://schemas.microsoft.com/office/word/2016/wordml/cid" xmlns:w16se="http://schemas.microsoft.com/office/word/2015/wordml/symex" mc:Ignorable="w14 w15 w16se w16cid">
   <w:docDefaults>
     <w:rPrDefault>
       <w:rPr>
@@ -924,7 +1333,7 @@
       </w:pPr>
     </w:pPrDefault>
   </w:docDefaults>
-  <w:latentStyles w:defLockedState="0" w:defUIPriority="99" w:defSemiHidden="0" w:defUnhideWhenUsed="0" w:defQFormat="0" w:count="371">
+  <w:latentStyles w:defLockedState="0" w:defUIPriority="99" w:defSemiHidden="0" w:defUnhideWhenUsed="0" w:defQFormat="0" w:count="377">
     <w:lsdException w:name="Normal" w:uiPriority="0" w:qFormat="1"/>
     <w:lsdException w:name="heading 1" w:uiPriority="0" w:qFormat="1"/>
     <w:lsdException w:name="heading 2" w:semiHidden="1" w:uiPriority="9" w:unhideWhenUsed="1" w:qFormat="1"/>
@@ -1072,11 +1481,8 @@
     <w:lsdException w:name="Table 3D effects 3" w:semiHidden="1" w:unhideWhenUsed="1"/>
     <w:lsdException w:name="Table Contemporary" w:semiHidden="1" w:unhideWhenUsed="1"/>
     <w:lsdException w:name="Table Elegant" w:semiHidden="1" w:unhideWhenUsed="1"/>
-    <w:lsdException w:name="Table Professional" w:semiHidden="1" w:unhideWhenUsed="1"/>
     <w:lsdException w:name="Table Subtle 1" w:semiHidden="1" w:unhideWhenUsed="1"/>
     <w:lsdException w:name="Table Subtle 2" w:semiHidden="1" w:unhideWhenUsed="1"/>
-    <w:lsdException w:name="Table Web 1" w:semiHidden="1" w:unhideWhenUsed="1"/>
-    <w:lsdException w:name="Table Web 2" w:semiHidden="1" w:unhideWhenUsed="1"/>
     <w:lsdException w:name="Table Web 3" w:semiHidden="1" w:unhideWhenUsed="1"/>
     <w:lsdException w:name="Balloon Text" w:semiHidden="1" w:unhideWhenUsed="1"/>
     <w:lsdException w:name="Table Grid" w:uiPriority="39"/>
@@ -1296,6 +1702,12 @@
     <w:lsdException w:name="List Table 5 Dark Accent 6" w:uiPriority="50"/>
     <w:lsdException w:name="List Table 6 Colorful Accent 6" w:uiPriority="51"/>
     <w:lsdException w:name="List Table 7 Colorful Accent 6" w:uiPriority="52"/>
+    <w:lsdException w:name="Mention" w:semiHidden="1" w:unhideWhenUsed="1"/>
+    <w:lsdException w:name="Smart Hyperlink" w:semiHidden="1" w:unhideWhenUsed="1"/>
+    <w:lsdException w:name="Hashtag" w:semiHidden="1" w:unhideWhenUsed="1"/>
+    <w:lsdException w:name="Unresolved Mention" w:semiHidden="1" w:unhideWhenUsed="1"/>
+    <w:lsdException w:name="Smart Link" w:semiHidden="1" w:unhideWhenUsed="1"/>
+    <w:lsdException w:name="Smart Link Error" w:semiHidden="1" w:unhideWhenUsed="1"/>
   </w:latentStyles>
   <w:style w:type="paragraph" w:default="1" w:styleId="Normal">
     <w:name w:val="Normal"/>
@@ -1721,7 +2133,7 @@
 </file>
 
 <file path=customXml/itemProps1.xml><?xml version="1.0" encoding="utf-8"?>
-<ds:datastoreItem xmlns:ds="http://schemas.openxmlformats.org/officeDocument/2006/customXml" ds:itemID="{F9E4D50C-7FF4-497C-8AEE-FA919A113E8C}">
+<ds:datastoreItem xmlns:ds="http://schemas.openxmlformats.org/officeDocument/2006/customXml" ds:itemID="{26B0D0FE-EBFF-CB42-8CF2-D07D7B8A12CF}">
   <ds:schemaRefs>
     <ds:schemaRef ds:uri="http://schemas.openxmlformats.org/officeDocument/2006/bibliography"/>
   </ds:schemaRefs>

</xml_diff>

<commit_message>
fixed judge and sample
</commit_message>
<xml_diff>
--- a/DataReader/DataReader.docx
+++ b/DataReader/DataReader.docx
@@ -531,7 +531,10 @@
         <w:t xml:space="preserve">: </w:t>
       </w:r>
       <w:r>
-        <w:t>“</w:t>
+        <w:t>’</w:t>
+      </w:r>
+      <w:r>
+        <w:t>’</w:t>
       </w:r>
       <w:r>
         <w:t>,</w:t>
@@ -558,22 +561,33 @@
         <w:t>.</w:t>
       </w:r>
       <w:r>
-        <w:t xml:space="preserve"> If no strings were found with any corresponding letters, </w:t>
-      </w:r>
-      <w:r>
-        <w:t>output</w:t>
-      </w:r>
-      <w:r>
-        <w:t xml:space="preserve"> “</w:t>
-      </w:r>
+        <w:t xml:space="preserve"> </w:t>
+      </w:r>
+      <w:r>
+        <w:t>If no strings were found to have even one character in the corresponding place, print “</w:t>
+      </w:r>
+      <w:r>
+        <w:rPr>
+          <w:rFonts w:ascii="Courier New" w:hAnsi="Courier New" w:cs="Courier New"/>
+        </w:rPr>
+        <w:t>FAILED</w:t>
+      </w:r>
+      <w:r>
+        <w:t>” on a new line instead of the corresponding string and for the accuracy percentage, print “</w:t>
+      </w:r>
+      <w:proofErr w:type="spellStart"/>
       <w:r>
         <w:rPr>
           <w:rFonts w:ascii="Courier New" w:hAnsi="Courier New" w:cs="Courier New"/>
         </w:rPr>
         <w:t>NaN</w:t>
       </w:r>
-      <w:r>
-        <w:t xml:space="preserve">” for the accuracy percentage. </w:t>
+      <w:proofErr w:type="spellEnd"/>
+      <w:r>
+        <w:t>” instead of a percentage</w:t>
+      </w:r>
+      <w:r>
+        <w:t>.</w:t>
       </w:r>
     </w:p>
     <w:p>
@@ -593,9 +607,7 @@
         </w:rPr>
         <w:t>Example Input File</w:t>
       </w:r>
-      <w:bookmarkStart w:id="0" w:name="_GoBack"/>
-    </w:p>
-    <w:bookmarkEnd w:id="0"/>
+    </w:p>
     <w:p>
       <w:pPr>
         <w:suppressAutoHyphens w:val="0"/>
@@ -664,6 +676,7 @@
           <w:color w:val="000000"/>
         </w:rPr>
       </w:pPr>
+      <w:proofErr w:type="spellStart"/>
       <w:r>
         <w:rPr>
           <w:rFonts w:ascii="Courier New" w:hAnsi="Courier New" w:cs="Courier New"/>
@@ -671,6 +684,7 @@
         </w:rPr>
         <w:t>wdatlci</w:t>
       </w:r>
+      <w:proofErr w:type="spellEnd"/>
     </w:p>
     <w:p>
       <w:pPr>
@@ -683,6 +697,7 @@
           <w:color w:val="000000"/>
         </w:rPr>
       </w:pPr>
+      <w:proofErr w:type="spellStart"/>
       <w:r>
         <w:rPr>
           <w:rFonts w:ascii="Courier New" w:hAnsi="Courier New" w:cs="Courier New"/>
@@ -690,6 +705,7 @@
         </w:rPr>
         <w:t>awtcdil</w:t>
       </w:r>
+      <w:proofErr w:type="spellEnd"/>
     </w:p>
     <w:p>
       <w:pPr>
@@ -702,6 +718,7 @@
           <w:color w:val="000000"/>
         </w:rPr>
       </w:pPr>
+      <w:proofErr w:type="spellStart"/>
       <w:r>
         <w:rPr>
           <w:rFonts w:ascii="Courier New" w:hAnsi="Courier New" w:cs="Courier New"/>
@@ -709,6 +726,7 @@
         </w:rPr>
         <w:t>wiadclt</w:t>
       </w:r>
+      <w:proofErr w:type="spellEnd"/>
     </w:p>
     <w:p>
       <w:pPr>
@@ -726,7 +744,121 @@
           <w:rFonts w:ascii="Courier New" w:hAnsi="Courier New" w:cs="Courier New"/>
           <w:color w:val="000000"/>
         </w:rPr>
-        <w:t>4</w:t>
+        <w:t>5</w:t>
+      </w:r>
+    </w:p>
+    <w:p>
+      <w:pPr>
+        <w:rPr>
+          <w:rFonts w:ascii="Courier New" w:hAnsi="Courier New" w:cs="Courier New"/>
+          <w:color w:val="000000"/>
+        </w:rPr>
+      </w:pPr>
+      <w:r>
+        <w:rPr>
+          <w:rFonts w:ascii="Courier New" w:hAnsi="Courier New" w:cs="Courier New"/>
+          <w:color w:val="000000"/>
+        </w:rPr>
+        <w:t>squid</w:t>
+      </w:r>
+    </w:p>
+    <w:p>
+      <w:pPr>
+        <w:rPr>
+          <w:rFonts w:ascii="Courier New" w:hAnsi="Courier New" w:cs="Courier New"/>
+          <w:color w:val="000000"/>
+        </w:rPr>
+      </w:pPr>
+      <w:proofErr w:type="spellStart"/>
+      <w:r>
+        <w:rPr>
+          <w:rFonts w:ascii="Courier New" w:hAnsi="Courier New" w:cs="Courier New"/>
+          <w:color w:val="000000"/>
+          <w:u w:val="single"/>
+        </w:rPr>
+        <w:t>qdisu</w:t>
+      </w:r>
+      <w:proofErr w:type="spellEnd"/>
+    </w:p>
+    <w:p>
+      <w:pPr>
+        <w:rPr>
+          <w:rFonts w:ascii="Courier New" w:hAnsi="Courier New" w:cs="Courier New"/>
+          <w:color w:val="000000"/>
+        </w:rPr>
+      </w:pPr>
+      <w:proofErr w:type="spellStart"/>
+      <w:r>
+        <w:rPr>
+          <w:rFonts w:ascii="Courier New" w:hAnsi="Courier New" w:cs="Courier New"/>
+          <w:color w:val="000000"/>
+          <w:u w:val="single"/>
+        </w:rPr>
+        <w:t>qsidu</w:t>
+      </w:r>
+      <w:proofErr w:type="spellEnd"/>
+    </w:p>
+    <w:p>
+      <w:pPr>
+        <w:rPr>
+          <w:rFonts w:ascii="Courier New" w:hAnsi="Courier New" w:cs="Courier New"/>
+          <w:color w:val="000000"/>
+        </w:rPr>
+      </w:pPr>
+      <w:proofErr w:type="spellStart"/>
+      <w:r>
+        <w:rPr>
+          <w:rFonts w:ascii="Courier New" w:hAnsi="Courier New" w:cs="Courier New"/>
+          <w:color w:val="000000"/>
+          <w:u w:val="single"/>
+        </w:rPr>
+        <w:t>diqus</w:t>
+      </w:r>
+      <w:proofErr w:type="spellEnd"/>
+    </w:p>
+    <w:p>
+      <w:pPr>
+        <w:rPr>
+          <w:rFonts w:ascii="Courier New" w:hAnsi="Courier New" w:cs="Courier New"/>
+          <w:color w:val="000000"/>
+          <w:u w:val="single"/>
+        </w:rPr>
+      </w:pPr>
+      <w:proofErr w:type="spellStart"/>
+      <w:r>
+        <w:rPr>
+          <w:rFonts w:ascii="Courier New" w:hAnsi="Courier New" w:cs="Courier New"/>
+          <w:color w:val="000000"/>
+          <w:u w:val="single"/>
+        </w:rPr>
+        <w:t>usqdi</w:t>
+      </w:r>
+      <w:proofErr w:type="spellEnd"/>
+    </w:p>
+    <w:p>
+      <w:pPr>
+        <w:spacing w:before="100" w:beforeAutospacing="1"/>
+        <w:rPr>
+          <w:rFonts w:ascii="Arial-BoldMT" w:hAnsi="Arial-BoldMT" w:cs="Arial-BoldMT"/>
+          <w:b/>
+          <w:bCs/>
+        </w:rPr>
+      </w:pPr>
+      <w:r>
+        <w:rPr>
+          <w:rFonts w:ascii="Arial-BoldMT" w:hAnsi="Arial-BoldMT" w:cs="Arial-BoldMT"/>
+          <w:b/>
+          <w:bCs/>
+        </w:rPr>
+        <w:t>Example Output t</w:t>
+      </w:r>
+      <w:r>
+        <w:rPr>
+          <w:rFonts w:ascii="Arial-BoldMT" w:hAnsi="Arial-BoldMT" w:cs="Arial-BoldMT"/>
+          <w:b/>
+          <w:bCs/>
+        </w:rPr>
+        <w:t>o Screen</w:t>
       </w:r>
     </w:p>
     <w:p>
@@ -740,13 +872,22 @@
           <w:color w:val="000000"/>
         </w:rPr>
       </w:pPr>
-      <w:r>
-        <w:rPr>
-          <w:rFonts w:ascii="Courier New" w:hAnsi="Courier New" w:cs="Courier New"/>
-          <w:color w:val="000000"/>
-        </w:rPr>
-        <w:t>sid</w:t>
-      </w:r>
+      <w:proofErr w:type="spellStart"/>
+      <w:r>
+        <w:rPr>
+          <w:rFonts w:ascii="Courier New" w:hAnsi="Courier New" w:cs="Courier New"/>
+          <w:color w:val="000000"/>
+        </w:rPr>
+        <w:t>w</w:t>
+      </w:r>
+      <w:r>
+        <w:rPr>
+          <w:rFonts w:ascii="Courier New" w:hAnsi="Courier New" w:cs="Courier New"/>
+          <w:color w:val="000000"/>
+        </w:rPr>
+        <w:t>iadclt</w:t>
+      </w:r>
+      <w:proofErr w:type="spellEnd"/>
     </w:p>
     <w:p>
       <w:pPr>
@@ -764,7 +905,28 @@
           <w:rFonts w:ascii="Courier New" w:hAnsi="Courier New" w:cs="Courier New"/>
           <w:color w:val="000000"/>
         </w:rPr>
-        <w:t>isd</w:t>
+        <w:t>Accuracy</w:t>
+      </w:r>
+      <w:r>
+        <w:rPr>
+          <w:rFonts w:ascii="Courier New" w:hAnsi="Courier New" w:cs="Courier New"/>
+          <w:color w:val="000000"/>
+        </w:rPr>
+        <w:t xml:space="preserve"> </w:t>
+      </w:r>
+      <w:r>
+        <w:rPr>
+          <w:rFonts w:ascii="Courier New" w:hAnsi="Courier New" w:cs="Courier New"/>
+          <w:color w:val="000000"/>
+        </w:rPr>
+        <w:t>Percentage</w:t>
+      </w:r>
+      <w:r>
+        <w:rPr>
+          <w:rFonts w:ascii="Courier New" w:hAnsi="Courier New" w:cs="Courier New"/>
+          <w:color w:val="000000"/>
+        </w:rPr>
+        <w:t>: 71%</w:t>
       </w:r>
     </w:p>
     <w:p>
@@ -778,13 +940,6 @@
           <w:color w:val="000000"/>
         </w:rPr>
       </w:pPr>
-      <w:r>
-        <w:rPr>
-          <w:rFonts w:ascii="Courier New" w:hAnsi="Courier New" w:cs="Courier New"/>
-          <w:color w:val="000000"/>
-        </w:rPr>
-        <w:t>ids</w:t>
-      </w:r>
     </w:p>
     <w:p>
       <w:pPr>
@@ -793,42 +948,16 @@
         <w:autoSpaceDN w:val="0"/>
         <w:adjustRightInd w:val="0"/>
         <w:rPr>
-          <w:rFonts w:ascii="Courier New" w:eastAsia="Calibri" w:hAnsi="Courier New" w:cs="Courier New"/>
-          <w:lang w:eastAsia="en-US"/>
-        </w:rPr>
-      </w:pPr>
-      <w:r>
-        <w:rPr>
-          <w:rFonts w:ascii="Courier New" w:hAnsi="Courier New" w:cs="Courier New"/>
-          <w:color w:val="000000"/>
-        </w:rPr>
-        <w:t>dsi</w:t>
-      </w:r>
-    </w:p>
-    <w:p>
-      <w:pPr>
-        <w:spacing w:before="100" w:beforeAutospacing="1"/>
-        <w:rPr>
-          <w:rFonts w:ascii="Arial-BoldMT" w:hAnsi="Arial-BoldMT" w:cs="Arial-BoldMT"/>
-          <w:b/>
-          <w:bCs/>
-        </w:rPr>
-      </w:pPr>
-      <w:r>
-        <w:rPr>
-          <w:rFonts w:ascii="Arial-BoldMT" w:hAnsi="Arial-BoldMT" w:cs="Arial-BoldMT"/>
-          <w:b/>
-          <w:bCs/>
-        </w:rPr>
-        <w:t>Example Output t</w:t>
-      </w:r>
-      <w:r>
-        <w:rPr>
-          <w:rFonts w:ascii="Arial-BoldMT" w:hAnsi="Arial-BoldMT" w:cs="Arial-BoldMT"/>
-          <w:b/>
-          <w:bCs/>
-        </w:rPr>
-        <w:t>o Screen</w:t>
+          <w:rFonts w:ascii="Courier New" w:hAnsi="Courier New" w:cs="Courier New"/>
+          <w:color w:val="000000"/>
+        </w:rPr>
+      </w:pPr>
+      <w:r>
+        <w:rPr>
+          <w:rFonts w:ascii="Courier New" w:hAnsi="Courier New" w:cs="Courier New"/>
+          <w:color w:val="000000"/>
+        </w:rPr>
+        <w:t>FAILED</w:t>
       </w:r>
     </w:p>
     <w:p>
@@ -838,24 +967,48 @@
         <w:autoSpaceDN w:val="0"/>
         <w:adjustRightInd w:val="0"/>
         <w:rPr>
-          <w:rFonts w:ascii="Courier New" w:hAnsi="Courier New" w:cs="Courier New"/>
-          <w:color w:val="000000"/>
-        </w:rPr>
-      </w:pPr>
-      <w:r>
-        <w:rPr>
-          <w:rFonts w:ascii="Courier New" w:hAnsi="Courier New" w:cs="Courier New"/>
-          <w:color w:val="000000"/>
-        </w:rPr>
-        <w:t>w</w:t>
-      </w:r>
-      <w:r>
-        <w:rPr>
-          <w:rFonts w:ascii="Courier New" w:hAnsi="Courier New" w:cs="Courier New"/>
-          <w:color w:val="000000"/>
-        </w:rPr>
-        <w:t>iadclt</w:t>
-      </w:r>
+          <w:color w:val="000000"/>
+          <w:sz w:val="27"/>
+          <w:szCs w:val="27"/>
+        </w:rPr>
+      </w:pPr>
+      <w:r>
+        <w:rPr>
+          <w:rFonts w:ascii="Courier New" w:hAnsi="Courier New" w:cs="Courier New"/>
+          <w:color w:val="000000"/>
+        </w:rPr>
+        <w:t>Accuracy</w:t>
+      </w:r>
+      <w:r>
+        <w:rPr>
+          <w:rFonts w:ascii="Courier New" w:hAnsi="Courier New" w:cs="Courier New"/>
+          <w:color w:val="000000"/>
+        </w:rPr>
+        <w:t xml:space="preserve"> </w:t>
+      </w:r>
+      <w:r>
+        <w:rPr>
+          <w:rFonts w:ascii="Courier New" w:hAnsi="Courier New" w:cs="Courier New"/>
+          <w:color w:val="000000"/>
+        </w:rPr>
+        <w:t>Percentage</w:t>
+      </w:r>
+      <w:r>
+        <w:rPr>
+          <w:rFonts w:ascii="Courier New" w:hAnsi="Courier New" w:cs="Courier New"/>
+          <w:color w:val="000000"/>
+        </w:rPr>
+        <w:t xml:space="preserve">: </w:t>
+      </w:r>
+      <w:proofErr w:type="spellStart"/>
+      <w:r>
+        <w:rPr>
+          <w:rFonts w:ascii="Courier New" w:hAnsi="Courier New" w:cs="Courier New"/>
+          <w:color w:val="000000"/>
+        </w:rPr>
+        <w:t>NaN</w:t>
+      </w:r>
+      <w:proofErr w:type="spellEnd"/>
     </w:p>
     <w:p>
       <w:pPr>
@@ -864,286 +1017,11 @@
         <w:autoSpaceDN w:val="0"/>
         <w:adjustRightInd w:val="0"/>
         <w:rPr>
-          <w:rFonts w:ascii="Courier New" w:hAnsi="Courier New" w:cs="Courier New"/>
-          <w:color w:val="000000"/>
-        </w:rPr>
-      </w:pPr>
-      <w:r>
-        <w:rPr>
-          <w:rFonts w:ascii="Courier New" w:hAnsi="Courier New" w:cs="Courier New"/>
-          <w:color w:val="000000"/>
-        </w:rPr>
-        <w:t>Accuracy</w:t>
-      </w:r>
-      <w:r>
-        <w:rPr>
-          <w:rFonts w:ascii="Courier New" w:hAnsi="Courier New" w:cs="Courier New"/>
-          <w:color w:val="000000"/>
-        </w:rPr>
-        <w:t xml:space="preserve"> </w:t>
-      </w:r>
-      <w:r>
-        <w:rPr>
-          <w:rFonts w:ascii="Courier New" w:hAnsi="Courier New" w:cs="Courier New"/>
-          <w:color w:val="000000"/>
-        </w:rPr>
-        <w:t>Percentage</w:t>
-      </w:r>
-      <w:r>
-        <w:rPr>
-          <w:rFonts w:ascii="Courier New" w:hAnsi="Courier New" w:cs="Courier New"/>
-          <w:color w:val="000000"/>
-        </w:rPr>
-        <w:t>: 71%</w:t>
-      </w:r>
-    </w:p>
-    <w:p>
-      <w:pPr>
-        <w:suppressAutoHyphens w:val="0"/>
-        <w:autoSpaceDE w:val="0"/>
-        <w:autoSpaceDN w:val="0"/>
-        <w:adjustRightInd w:val="0"/>
-        <w:rPr>
-          <w:rFonts w:ascii="Courier New" w:hAnsi="Courier New" w:cs="Courier New"/>
-          <w:color w:val="000000"/>
-        </w:rPr>
-      </w:pPr>
-    </w:p>
-    <w:p>
-      <w:pPr>
-        <w:suppressAutoHyphens w:val="0"/>
-        <w:autoSpaceDE w:val="0"/>
-        <w:autoSpaceDN w:val="0"/>
-        <w:adjustRightInd w:val="0"/>
-        <w:rPr>
-          <w:rFonts w:ascii="Courier New" w:hAnsi="Courier New" w:cs="Courier New"/>
-          <w:color w:val="000000"/>
-        </w:rPr>
-      </w:pPr>
-      <w:r>
-        <w:rPr>
-          <w:rFonts w:ascii="Courier New" w:hAnsi="Courier New" w:cs="Courier New"/>
-          <w:color w:val="000000"/>
-        </w:rPr>
-        <w:t>i</w:t>
-      </w:r>
-      <w:r>
-        <w:rPr>
-          <w:rFonts w:ascii="Courier New" w:hAnsi="Courier New" w:cs="Courier New"/>
-          <w:color w:val="000000"/>
-        </w:rPr>
-        <w:t>sd</w:t>
-      </w:r>
-    </w:p>
-    <w:p>
-      <w:pPr>
-        <w:suppressAutoHyphens w:val="0"/>
-        <w:autoSpaceDE w:val="0"/>
-        <w:autoSpaceDN w:val="0"/>
-        <w:adjustRightInd w:val="0"/>
-        <w:rPr>
           <w:color w:val="000000"/>
           <w:sz w:val="27"/>
           <w:szCs w:val="27"/>
         </w:rPr>
       </w:pPr>
-      <w:r>
-        <w:rPr>
-          <w:rFonts w:ascii="Courier New" w:hAnsi="Courier New" w:cs="Courier New"/>
-          <w:color w:val="000000"/>
-        </w:rPr>
-        <w:t>Accuracy</w:t>
-      </w:r>
-      <w:r>
-        <w:rPr>
-          <w:rFonts w:ascii="Courier New" w:hAnsi="Courier New" w:cs="Courier New"/>
-          <w:color w:val="000000"/>
-        </w:rPr>
-        <w:t xml:space="preserve"> </w:t>
-      </w:r>
-      <w:r>
-        <w:rPr>
-          <w:rFonts w:ascii="Courier New" w:hAnsi="Courier New" w:cs="Courier New"/>
-          <w:color w:val="000000"/>
-        </w:rPr>
-        <w:t>Percentage</w:t>
-      </w:r>
-      <w:r>
-        <w:rPr>
-          <w:rFonts w:ascii="Courier New" w:hAnsi="Courier New" w:cs="Courier New"/>
-          <w:color w:val="000000"/>
-        </w:rPr>
-        <w:t>: 33%</w:t>
-      </w:r>
-    </w:p>
-    <w:p>
-      <w:pPr>
-        <w:suppressAutoHyphens w:val="0"/>
-        <w:autoSpaceDE w:val="0"/>
-        <w:autoSpaceDN w:val="0"/>
-        <w:adjustRightInd w:val="0"/>
-        <w:rPr>
-          <w:color w:val="000000"/>
-          <w:sz w:val="27"/>
-          <w:szCs w:val="27"/>
-        </w:rPr>
-      </w:pPr>
-    </w:p>
-    <w:p>
-      <w:pPr>
-        <w:suppressAutoHyphens w:val="0"/>
-        <w:autoSpaceDE w:val="0"/>
-        <w:autoSpaceDN w:val="0"/>
-        <w:adjustRightInd w:val="0"/>
-        <w:rPr>
-          <w:color w:val="000000"/>
-          <w:sz w:val="27"/>
-          <w:szCs w:val="27"/>
-        </w:rPr>
-      </w:pPr>
-    </w:p>
-    <w:p>
-      <w:pPr>
-        <w:suppressAutoHyphens w:val="0"/>
-        <w:autoSpaceDE w:val="0"/>
-        <w:autoSpaceDN w:val="0"/>
-        <w:adjustRightInd w:val="0"/>
-        <w:rPr>
-          <w:color w:val="000000"/>
-          <w:sz w:val="27"/>
-          <w:szCs w:val="27"/>
-        </w:rPr>
-      </w:pPr>
-    </w:p>
-    <w:p>
-      <w:pPr>
-        <w:suppressAutoHyphens w:val="0"/>
-        <w:autoSpaceDE w:val="0"/>
-        <w:autoSpaceDN w:val="0"/>
-        <w:adjustRightInd w:val="0"/>
-        <w:rPr>
-          <w:color w:val="000000"/>
-          <w:sz w:val="27"/>
-          <w:szCs w:val="27"/>
-        </w:rPr>
-      </w:pPr>
-    </w:p>
-    <w:p>
-      <w:pPr>
-        <w:suppressAutoHyphens w:val="0"/>
-        <w:autoSpaceDE w:val="0"/>
-        <w:autoSpaceDN w:val="0"/>
-        <w:adjustRightInd w:val="0"/>
-        <w:rPr>
-          <w:color w:val="000000"/>
-          <w:sz w:val="27"/>
-          <w:szCs w:val="27"/>
-        </w:rPr>
-      </w:pPr>
-    </w:p>
-    <w:p>
-      <w:pPr>
-        <w:suppressAutoHyphens w:val="0"/>
-        <w:autoSpaceDE w:val="0"/>
-        <w:autoSpaceDN w:val="0"/>
-        <w:adjustRightInd w:val="0"/>
-        <w:rPr>
-          <w:color w:val="000000"/>
-          <w:sz w:val="27"/>
-          <w:szCs w:val="27"/>
-        </w:rPr>
-      </w:pPr>
-    </w:p>
-    <w:p>
-      <w:pPr>
-        <w:suppressAutoHyphens w:val="0"/>
-        <w:autoSpaceDE w:val="0"/>
-        <w:autoSpaceDN w:val="0"/>
-        <w:adjustRightInd w:val="0"/>
-        <w:rPr>
-          <w:color w:val="000000"/>
-          <w:sz w:val="27"/>
-          <w:szCs w:val="27"/>
-        </w:rPr>
-      </w:pPr>
-    </w:p>
-    <w:p>
-      <w:pPr>
-        <w:suppressAutoHyphens w:val="0"/>
-        <w:autoSpaceDE w:val="0"/>
-        <w:autoSpaceDN w:val="0"/>
-        <w:adjustRightInd w:val="0"/>
-        <w:rPr>
-          <w:color w:val="000000"/>
-          <w:sz w:val="27"/>
-          <w:szCs w:val="27"/>
-        </w:rPr>
-      </w:pPr>
-    </w:p>
-    <w:p>
-      <w:pPr>
-        <w:suppressAutoHyphens w:val="0"/>
-        <w:autoSpaceDE w:val="0"/>
-        <w:autoSpaceDN w:val="0"/>
-        <w:adjustRightInd w:val="0"/>
-        <w:rPr>
-          <w:color w:val="000000"/>
-          <w:sz w:val="27"/>
-          <w:szCs w:val="27"/>
-        </w:rPr>
-      </w:pPr>
-    </w:p>
-    <w:p>
-      <w:pPr>
-        <w:suppressAutoHyphens w:val="0"/>
-        <w:autoSpaceDE w:val="0"/>
-        <w:autoSpaceDN w:val="0"/>
-        <w:adjustRightInd w:val="0"/>
-        <w:rPr>
-          <w:color w:val="000000"/>
-          <w:sz w:val="27"/>
-          <w:szCs w:val="27"/>
-        </w:rPr>
-      </w:pPr>
-    </w:p>
-    <w:p>
-      <w:pPr>
-        <w:suppressAutoHyphens w:val="0"/>
-        <w:autoSpaceDE w:val="0"/>
-        <w:autoSpaceDN w:val="0"/>
-        <w:adjustRightInd w:val="0"/>
-        <w:rPr>
-          <w:color w:val="000000"/>
-          <w:sz w:val="27"/>
-          <w:szCs w:val="27"/>
-        </w:rPr>
-      </w:pPr>
-    </w:p>
-    <w:p>
-      <w:pPr>
-        <w:suppressAutoHyphens w:val="0"/>
-        <w:autoSpaceDE w:val="0"/>
-        <w:autoSpaceDN w:val="0"/>
-        <w:adjustRightInd w:val="0"/>
-        <w:rPr>
-          <w:color w:val="000000"/>
-          <w:sz w:val="27"/>
-          <w:szCs w:val="27"/>
-        </w:rPr>
-      </w:pPr>
-    </w:p>
-    <w:p>
-      <w:pPr>
-        <w:suppressAutoHyphens w:val="0"/>
-        <w:autoSpaceDE w:val="0"/>
-        <w:autoSpaceDN w:val="0"/>
-        <w:adjustRightInd w:val="0"/>
-        <w:rPr>
-          <w:color w:val="000000"/>
-          <w:sz w:val="27"/>
-          <w:szCs w:val="27"/>
-        </w:rPr>
-      </w:pPr>
     </w:p>
     <w:p>
       <w:pPr>
@@ -1153,6 +1031,8 @@
           <w:lang w:eastAsia="en-US"/>
         </w:rPr>
       </w:pPr>
+      <w:bookmarkStart w:id="0" w:name="_GoBack"/>
+      <w:bookmarkEnd w:id="0"/>
     </w:p>
     <w:p/>
     <w:sectPr>
@@ -1728,7 +1608,6 @@
   <w:style w:type="character" w:default="1" w:styleId="DefaultParagraphFont">
     <w:name w:val="Default Paragraph Font"/>
     <w:uiPriority w:val="1"/>
-    <w:semiHidden/>
     <w:unhideWhenUsed/>
   </w:style>
   <w:style w:type="table" w:default="1" w:styleId="TableNormal">
@@ -2113,7 +1992,7 @@
 </file>
 
 <file path=customXml/itemProps1.xml><?xml version="1.0" encoding="utf-8"?>
-<ds:datastoreItem xmlns:ds="http://schemas.openxmlformats.org/officeDocument/2006/customXml" ds:itemID="{C4C28839-D68B-CB4D-9AEB-647CFFA6314D}">
+<ds:datastoreItem xmlns:ds="http://schemas.openxmlformats.org/officeDocument/2006/customXml" ds:itemID="{FB38B4C0-FF23-6647-A960-CCB97380D4EC}">
   <ds:schemaRefs>
     <ds:schemaRef ds:uri="http://schemas.openxmlformats.org/officeDocument/2006/bibliography"/>
   </ds:schemaRefs>

</xml_diff>